<commit_message>
Update Word cau 3
</commit_message>
<xml_diff>
--- a/Cau3_AppGioiThieuBanThan/word_cau_3.docx
+++ b/Cau3_AppGioiThieuBanThan/word_cau_3.docx
@@ -175,32 +175,19 @@
           <w:sz w:val="28"/>
           <w:szCs w:val="28"/>
         </w:rPr>
-        <w:t>Màn hình khi chạy:</w:t>
-      </w:r>
-    </w:p>
-    <w:p>
-      <w:pPr>
-        <w:ind w:firstLine="720"/>
-        <w:rPr>
-          <w:rFonts w:ascii="Times New Roman" w:hAnsi="Times New Roman" w:cs="Times New Roman"/>
-          <w:sz w:val="28"/>
-          <w:szCs w:val="28"/>
-        </w:rPr>
-      </w:pPr>
-      <w:r>
         <w:drawing>
-          <wp:anchor distT="0" distB="0" distL="114300" distR="114300" simplePos="0" relativeHeight="251659264" behindDoc="1" locked="0" layoutInCell="1" allowOverlap="1" wp14:anchorId="66B790FD" wp14:editId="54DC3098">
+          <wp:anchor distT="0" distB="0" distL="114300" distR="114300" simplePos="0" relativeHeight="251658240" behindDoc="0" locked="0" layoutInCell="1" allowOverlap="1" wp14:anchorId="0F355B8E" wp14:editId="00F6579D">
             <wp:simplePos x="0" y="0"/>
             <wp:positionH relativeFrom="column">
-              <wp:posOffset>2903220</wp:posOffset>
+              <wp:posOffset>3191510</wp:posOffset>
             </wp:positionH>
             <wp:positionV relativeFrom="paragraph">
-              <wp:posOffset>106680</wp:posOffset>
+              <wp:posOffset>267335</wp:posOffset>
             </wp:positionV>
-            <wp:extent cx="2237740" cy="4885055"/>
-            <wp:effectExtent l="0" t="0" r="0" b="0"/>
+            <wp:extent cx="2851785" cy="5704205"/>
+            <wp:effectExtent l="0" t="0" r="5715" b="0"/>
             <wp:wrapSquare wrapText="bothSides"/>
-            <wp:docPr id="1814704381" name="Picture 1"/>
+            <wp:docPr id="592278598" name="Picture 1"/>
             <wp:cNvGraphicFramePr>
               <a:graphicFrameLocks xmlns:a="http://schemas.openxmlformats.org/drawingml/2006/main" noChangeAspect="1"/>
             </wp:cNvGraphicFramePr>
@@ -208,7 +195,7 @@
               <a:graphicData uri="http://schemas.openxmlformats.org/drawingml/2006/picture">
                 <pic:pic xmlns:pic="http://schemas.openxmlformats.org/drawingml/2006/picture">
                   <pic:nvPicPr>
-                    <pic:cNvPr id="1814704381" name=""/>
+                    <pic:cNvPr id="592278598" name=""/>
                     <pic:cNvPicPr/>
                   </pic:nvPicPr>
                   <pic:blipFill>
@@ -226,7 +213,7 @@
                   <pic:spPr>
                     <a:xfrm>
                       <a:off x="0" y="0"/>
-                      <a:ext cx="2237740" cy="4885055"/>
+                      <a:ext cx="2851785" cy="5704205"/>
                     </a:xfrm>
                     <a:prstGeom prst="rect">
                       <a:avLst/>
@@ -235,10 +222,10 @@
                 </pic:pic>
               </a:graphicData>
             </a:graphic>
-            <wp14:sizeRelH relativeFrom="margin">
+            <wp14:sizeRelH relativeFrom="page">
               <wp14:pctWidth>0</wp14:pctWidth>
             </wp14:sizeRelH>
-            <wp14:sizeRelV relativeFrom="margin">
+            <wp14:sizeRelV relativeFrom="page">
               <wp14:pctHeight>0</wp14:pctHeight>
             </wp14:sizeRelV>
           </wp:anchor>
@@ -251,18 +238,18 @@
           <w:szCs w:val="28"/>
         </w:rPr>
         <w:drawing>
-          <wp:anchor distT="0" distB="0" distL="114300" distR="114300" simplePos="0" relativeHeight="251658240" behindDoc="1" locked="0" layoutInCell="1" allowOverlap="1" wp14:anchorId="373D1CDB" wp14:editId="1C3B5A46">
+          <wp:anchor distT="0" distB="0" distL="114300" distR="114300" simplePos="0" relativeHeight="251659264" behindDoc="0" locked="0" layoutInCell="1" allowOverlap="1" wp14:anchorId="3501782A" wp14:editId="6BA28649">
             <wp:simplePos x="0" y="0"/>
             <wp:positionH relativeFrom="column">
-              <wp:posOffset>289560</wp:posOffset>
+              <wp:posOffset>101177</wp:posOffset>
             </wp:positionH>
             <wp:positionV relativeFrom="paragraph">
-              <wp:posOffset>68580</wp:posOffset>
+              <wp:posOffset>267335</wp:posOffset>
             </wp:positionV>
-            <wp:extent cx="2305050" cy="4923155"/>
+            <wp:extent cx="2903855" cy="5704205"/>
             <wp:effectExtent l="0" t="0" r="0" b="0"/>
             <wp:wrapSquare wrapText="bothSides"/>
-            <wp:docPr id="1156242018" name="Picture 1"/>
+            <wp:docPr id="1533465354" name="Picture 1"/>
             <wp:cNvGraphicFramePr>
               <a:graphicFrameLocks xmlns:a="http://schemas.openxmlformats.org/drawingml/2006/main" noChangeAspect="1"/>
             </wp:cNvGraphicFramePr>
@@ -270,7 +257,7 @@
               <a:graphicData uri="http://schemas.openxmlformats.org/drawingml/2006/picture">
                 <pic:pic xmlns:pic="http://schemas.openxmlformats.org/drawingml/2006/picture">
                   <pic:nvPicPr>
-                    <pic:cNvPr id="1156242018" name=""/>
+                    <pic:cNvPr id="1533465354" name=""/>
                     <pic:cNvPicPr/>
                   </pic:nvPicPr>
                   <pic:blipFill>
@@ -288,7 +275,7 @@
                   <pic:spPr>
                     <a:xfrm>
                       <a:off x="0" y="0"/>
-                      <a:ext cx="2305050" cy="4923155"/>
+                      <a:ext cx="2903855" cy="5704205"/>
                     </a:xfrm>
                     <a:prstGeom prst="rect">
                       <a:avLst/>
@@ -297,42 +284,26 @@
                 </pic:pic>
               </a:graphicData>
             </a:graphic>
-            <wp14:sizeRelH relativeFrom="margin">
+            <wp14:sizeRelH relativeFrom="page">
               <wp14:pctWidth>0</wp14:pctWidth>
             </wp14:sizeRelH>
-            <wp14:sizeRelV relativeFrom="margin">
+            <wp14:sizeRelV relativeFrom="page">
               <wp14:pctHeight>0</wp14:pctHeight>
             </wp14:sizeRelV>
           </wp:anchor>
         </w:drawing>
       </w:r>
+      <w:r>
+        <w:rPr>
+          <w:rFonts w:ascii="Times New Roman" w:hAnsi="Times New Roman" w:cs="Times New Roman"/>
+          <w:b/>
+          <w:bCs/>
+          <w:sz w:val="28"/>
+          <w:szCs w:val="28"/>
+        </w:rPr>
+        <w:t>Màn hình khi chạy</w:t>
+      </w:r>
     </w:p>
-    <w:p>
-      <w:pPr>
-        <w:rPr>
-          <w:rFonts w:ascii="Times New Roman" w:hAnsi="Times New Roman" w:cs="Times New Roman"/>
-          <w:sz w:val="28"/>
-          <w:szCs w:val="28"/>
-        </w:rPr>
-      </w:pPr>
-    </w:p>
-    <w:p/>
-    <w:p/>
-    <w:p/>
-    <w:p/>
-    <w:p/>
-    <w:p/>
-    <w:p/>
-    <w:p/>
-    <w:p/>
-    <w:p/>
-    <w:p/>
-    <w:p/>
-    <w:p/>
-    <w:p/>
-    <w:p/>
-    <w:p/>
-    <w:p/>
     <w:p>
       <w:pPr>
         <w:ind w:firstLine="720"/>
@@ -368,14 +339,29 @@
     <w:p>
       <w:pPr>
         <w:spacing w:after="0" w:line="120" w:lineRule="auto"/>
+        <w:ind w:firstLine="720"/>
+        <w:rPr>
+          <w:rFonts w:ascii="Times New Roman" w:hAnsi="Times New Roman" w:cs="Times New Roman"/>
+          <w:b/>
+          <w:bCs/>
+          <w:sz w:val="28"/>
+          <w:szCs w:val="28"/>
+        </w:rPr>
       </w:pPr>
       <w:r>
+        <w:rPr>
+          <w:rFonts w:ascii="Times New Roman" w:hAnsi="Times New Roman" w:cs="Times New Roman"/>
+          <w:b/>
+          <w:bCs/>
+          <w:sz w:val="28"/>
+          <w:szCs w:val="28"/>
+        </w:rPr>
         <w:lastRenderedPageBreak/>
         <w:drawing>
-          <wp:inline distT="0" distB="0" distL="0" distR="0" wp14:anchorId="77FBB89C" wp14:editId="5E648956">
-            <wp:extent cx="4910243" cy="4314825"/>
-            <wp:effectExtent l="0" t="0" r="5080" b="0"/>
-            <wp:docPr id="1146589329" name="Picture 1"/>
+          <wp:inline distT="0" distB="0" distL="0" distR="0" wp14:anchorId="5A12AB5A" wp14:editId="1E105DCE">
+            <wp:extent cx="4170172" cy="4014682"/>
+            <wp:effectExtent l="0" t="0" r="1905" b="5080"/>
+            <wp:docPr id="1077898385" name="Picture 1"/>
             <wp:cNvGraphicFramePr>
               <a:graphicFrameLocks xmlns:a="http://schemas.openxmlformats.org/drawingml/2006/main" noChangeAspect="1"/>
             </wp:cNvGraphicFramePr>
@@ -383,7 +369,7 @@
               <a:graphicData uri="http://schemas.openxmlformats.org/drawingml/2006/picture">
                 <pic:pic xmlns:pic="http://schemas.openxmlformats.org/drawingml/2006/picture">
                   <pic:nvPicPr>
-                    <pic:cNvPr id="1146589329" name=""/>
+                    <pic:cNvPr id="1077898385" name=""/>
                     <pic:cNvPicPr/>
                   </pic:nvPicPr>
                   <pic:blipFill>
@@ -395,7 +381,7 @@
                   <pic:spPr>
                     <a:xfrm>
                       <a:off x="0" y="0"/>
-                      <a:ext cx="4933822" cy="4335545"/>
+                      <a:ext cx="4175244" cy="4019565"/>
                     </a:xfrm>
                     <a:prstGeom prst="rect">
                       <a:avLst/>
@@ -409,12 +395,29 @@
       </w:r>
     </w:p>
     <w:p>
-      <w:r>
+      <w:pPr>
+        <w:ind w:firstLine="720"/>
+        <w:rPr>
+          <w:rFonts w:ascii="Times New Roman" w:hAnsi="Times New Roman" w:cs="Times New Roman"/>
+          <w:b/>
+          <w:bCs/>
+          <w:sz w:val="28"/>
+          <w:szCs w:val="28"/>
+        </w:rPr>
+      </w:pPr>
+      <w:r>
+        <w:rPr>
+          <w:rFonts w:ascii="Times New Roman" w:hAnsi="Times New Roman" w:cs="Times New Roman"/>
+          <w:b/>
+          <w:bCs/>
+          <w:sz w:val="28"/>
+          <w:szCs w:val="28"/>
+        </w:rPr>
         <w:drawing>
-          <wp:inline distT="0" distB="0" distL="0" distR="0" wp14:anchorId="0BEDC775" wp14:editId="158E4A9A">
-            <wp:extent cx="4960620" cy="3694497"/>
-            <wp:effectExtent l="0" t="0" r="0" b="1270"/>
-            <wp:docPr id="1367515268" name="Picture 1"/>
+          <wp:inline distT="0" distB="0" distL="0" distR="0" wp14:anchorId="3DF90622" wp14:editId="5DA5F9AA">
+            <wp:extent cx="4170045" cy="2793365"/>
+            <wp:effectExtent l="0" t="0" r="1905" b="6985"/>
+            <wp:docPr id="1887509119" name="Picture 1"/>
             <wp:cNvGraphicFramePr>
               <a:graphicFrameLocks xmlns:a="http://schemas.openxmlformats.org/drawingml/2006/main" noChangeAspect="1"/>
             </wp:cNvGraphicFramePr>
@@ -422,23 +425,30 @@
               <a:graphicData uri="http://schemas.openxmlformats.org/drawingml/2006/picture">
                 <pic:pic xmlns:pic="http://schemas.openxmlformats.org/drawingml/2006/picture">
                   <pic:nvPicPr>
-                    <pic:cNvPr id="1367515268" name=""/>
+                    <pic:cNvPr id="1887509119" name=""/>
                     <pic:cNvPicPr/>
                   </pic:nvPicPr>
-                  <pic:blipFill>
+                  <pic:blipFill rotWithShape="1">
                     <a:blip r:embed="rId8"/>
-                    <a:stretch>
-                      <a:fillRect/>
-                    </a:stretch>
+                    <a:srcRect l="741" r="934"/>
+                    <a:stretch/>
                   </pic:blipFill>
-                  <pic:spPr>
+                  <pic:spPr bwMode="auto">
                     <a:xfrm>
                       <a:off x="0" y="0"/>
-                      <a:ext cx="4979088" cy="3708251"/>
+                      <a:ext cx="4178560" cy="2799069"/>
                     </a:xfrm>
                     <a:prstGeom prst="rect">
                       <a:avLst/>
                     </a:prstGeom>
+                    <a:ln>
+                      <a:noFill/>
+                    </a:ln>
+                    <a:extLst>
+                      <a:ext uri="{53640926-AAD7-44D8-BBD7-CCE9431645EC}">
+                        <a14:shadowObscured xmlns:a14="http://schemas.microsoft.com/office/drawing/2010/main"/>
+                      </a:ext>
+                    </a:extLst>
                   </pic:spPr>
                 </pic:pic>
               </a:graphicData>

</xml_diff>